<commit_message>
dodanie info o autentykacji do dokumentacji
</commit_message>
<xml_diff>
--- a/docs/dokumentacja.docx
+++ b/docs/dokumentacja.docx
@@ -267,57 +267,6 @@
         </w:rPr>
         <w:br/>
         <w:t>Nazwa na github: krwicher</w:t>
-      </w:r>
-    </w:p>
-    <w:p>
-      <w:pPr>
-        <w:shd w:val="clear" w:color="auto" w:fill="FFFFFF"/>
-        <w:spacing w:before="360" w:after="240" w:line="240" w:lineRule="auto"/>
-        <w:outlineLvl w:val="1"/>
-        <w:rPr>
-          <w:rFonts w:ascii="Segoe UI" w:eastAsia="Times New Roman" w:hAnsi="Segoe UI" w:cs="Segoe UI"/>
-          <w:b/>
-          <w:bCs/>
-          <w:color w:val="24292E"/>
-          <w:sz w:val="36"/>
-          <w:szCs w:val="36"/>
-          <w:lang w:eastAsia="pl-PL"/>
-        </w:rPr>
-      </w:pPr>
-      <w:r>
-        <w:rPr>
-          <w:rFonts w:ascii="Segoe UI" w:eastAsia="Times New Roman" w:hAnsi="Segoe UI" w:cs="Segoe UI"/>
-          <w:b/>
-          <w:bCs/>
-          <w:color w:val="24292E"/>
-          <w:sz w:val="36"/>
-          <w:szCs w:val="36"/>
-          <w:lang w:eastAsia="pl-PL"/>
-        </w:rPr>
-        <w:t>Dokumentacja</w:t>
-      </w:r>
-    </w:p>
-    <w:p>
-      <w:pPr>
-        <w:shd w:val="clear" w:color="auto" w:fill="FFFFFF"/>
-        <w:spacing w:after="240" w:line="240" w:lineRule="auto"/>
-        <w:rPr>
-          <w:rFonts w:ascii="Segoe UI" w:eastAsia="Times New Roman" w:hAnsi="Segoe UI" w:cs="Segoe UI"/>
-          <w:color w:val="24292E"/>
-          <w:sz w:val="24"/>
-          <w:szCs w:val="24"/>
-          <w:lang w:eastAsia="pl-PL"/>
-        </w:rPr>
-      </w:pPr>
-      <w:r>
-        <w:rPr>
-          <w:rFonts w:ascii="Segoe UI" w:eastAsia="Times New Roman" w:hAnsi="Segoe UI" w:cs="Segoe UI"/>
-          <w:color w:val="24292E"/>
-          <w:sz w:val="24"/>
-          <w:szCs w:val="24"/>
-          <w:lang w:eastAsia="pl-PL"/>
-        </w:rPr>
-        <w:t>Plik zawierający dokumentację znajduje się w folderze docs i nazywa się dokumentacja.docx</w:t>
       </w:r>
     </w:p>
     <w:p>
@@ -580,7 +529,6 @@
           <w:bdr w:val="none" w:sz="0" w:space="0" w:color="auto" w:frame="1"/>
           <w:lang w:eastAsia="pl-PL"/>
         </w:rPr>
-        <w:lastRenderedPageBreak/>
         <w:t>net start MongoDB</w:t>
       </w:r>
     </w:p>
@@ -655,6 +603,7 @@
           <w:szCs w:val="24"/>
           <w:lang w:eastAsia="pl-PL"/>
         </w:rPr>
+        <w:lastRenderedPageBreak/>
         <w:t>Do stworzenia projektu skorzystamy z oficjalnej strony </w:t>
       </w:r>
       <w:hyperlink r:id="rId6" w:history="1">
@@ -1101,7 +1050,6 @@
           <w:bdr w:val="none" w:sz="0" w:space="0" w:color="auto" w:frame="1"/>
           <w:lang w:val="en-US" w:eastAsia="pl-PL"/>
         </w:rPr>
-        <w:lastRenderedPageBreak/>
         <w:t>@Id</w:t>
       </w:r>
     </w:p>
@@ -1396,6 +1344,7 @@
           <w:bdr w:val="none" w:sz="0" w:space="0" w:color="auto" w:frame="1"/>
           <w:lang w:val="en-US" w:eastAsia="pl-PL"/>
         </w:rPr>
+        <w:lastRenderedPageBreak/>
         <w:t>public String region;</w:t>
       </w:r>
     </w:p>
@@ -2133,7 +2082,6 @@
           <w:szCs w:val="24"/>
           <w:lang w:eastAsia="pl-PL"/>
         </w:rPr>
-        <w:lastRenderedPageBreak/>
         <w:t>existsById</w:t>
       </w:r>
     </w:p>
@@ -2269,6 +2217,7 @@
           <w:szCs w:val="24"/>
           <w:lang w:eastAsia="pl-PL"/>
         </w:rPr>
+        <w:lastRenderedPageBreak/>
         <w:t>findOne</w:t>
       </w:r>
     </w:p>
@@ -2973,10 +2922,76 @@
           <w:szCs w:val="24"/>
           <w:lang w:eastAsia="pl-PL"/>
         </w:rPr>
+        <w:t>dzięki wprowadzaniu do div'a nazwy products możemy korzystać z niego w funkcji stworzonej w kontrolerze.</w:t>
+      </w:r>
+    </w:p>
+    <w:p>
+      <w:pPr>
+        <w:shd w:val="clear" w:color="auto" w:fill="FFFFFF"/>
+        <w:spacing w:before="360" w:after="240" w:line="240" w:lineRule="auto"/>
+        <w:outlineLvl w:val="1"/>
+        <w:rPr>
+          <w:rFonts w:ascii="Segoe UI" w:eastAsia="Times New Roman" w:hAnsi="Segoe UI" w:cs="Segoe UI"/>
+          <w:b/>
+          <w:bCs/>
+          <w:color w:val="24292E"/>
+          <w:sz w:val="36"/>
+          <w:szCs w:val="36"/>
+          <w:lang w:eastAsia="pl-PL"/>
+        </w:rPr>
+      </w:pPr>
+      <w:r>
+        <w:rPr>
+          <w:rFonts w:ascii="Segoe UI" w:eastAsia="Times New Roman" w:hAnsi="Segoe UI" w:cs="Segoe UI"/>
+          <w:b/>
+          <w:bCs/>
+          <w:color w:val="24292E"/>
+          <w:sz w:val="36"/>
+          <w:szCs w:val="36"/>
+          <w:lang w:eastAsia="pl-PL"/>
+        </w:rPr>
+        <w:t>System rejestracji i logowania</w:t>
+      </w:r>
+    </w:p>
+    <w:p>
+      <w:pPr>
+        <w:shd w:val="clear" w:color="auto" w:fill="FFFFFF"/>
+        <w:spacing w:before="360" w:after="240" w:line="240" w:lineRule="auto"/>
+        <w:outlineLvl w:val="1"/>
+        <w:rPr>
+          <w:rFonts w:ascii="Segoe UI" w:eastAsia="Times New Roman" w:hAnsi="Segoe UI" w:cs="Segoe UI"/>
+          <w:b/>
+          <w:bCs/>
+          <w:color w:val="24292E"/>
+          <w:sz w:val="36"/>
+          <w:szCs w:val="36"/>
+          <w:lang w:eastAsia="pl-PL"/>
+        </w:rPr>
+      </w:pPr>
+      <w:r>
+        <w:rPr>
+          <w:rFonts w:ascii="Segoe UI" w:eastAsia="Times New Roman" w:hAnsi="Segoe UI" w:cs="Segoe UI"/>
+          <w:color w:val="24292E"/>
+          <w:sz w:val="24"/>
+          <w:szCs w:val="24"/>
+          <w:lang w:eastAsia="pl-PL"/>
+        </w:rPr>
         <w:lastRenderedPageBreak/>
-        <w:t>dzięki wprowadzaniu do div'a nazwy products możemy korzystać z niego w funkcji stworzonej w kontrolerze.</w:t>
-      </w:r>
-    </w:p>
+        <w:t xml:space="preserve">Do autentykacji wykorzystany został Spring Security Core. Do bazy zostały dodane dwa dokumenty User oraz Role. Gdzie jedno odpowiada za przechowanie informacji o użytkowniku, jego zabezpieczonym haśle i mailu oraz przypisanych ról. Dokument Role przechowuje dwie role zwykłego użytkownika oraz role administratora. </w:t>
+      </w:r>
+      <w:r>
+        <w:rPr>
+          <w:rFonts w:ascii="Segoe UI" w:eastAsia="Times New Roman" w:hAnsi="Segoe UI" w:cs="Segoe UI"/>
+          <w:color w:val="24292E"/>
+          <w:sz w:val="24"/>
+          <w:szCs w:val="24"/>
+          <w:lang w:eastAsia="pl-PL"/>
+        </w:rPr>
+        <w:br/>
+        <w:t>Dzięki zastosowaniu ról zabezpieczyliśmy część aplikacji odpowiedzialną za tworzenie produktów, kategorii i dostawców oraz za przeglądanie raportów.</w:t>
+      </w:r>
+    </w:p>
+    <w:p/>
     <w:p/>
     <w:p>
       <w:bookmarkStart w:id="0" w:name="_GoBack"/>
@@ -3850,7 +3865,7 @@
   <w:style w:type="paragraph" w:default="1" w:styleId="Normalny">
     <w:name w:val="Normal"/>
     <w:qFormat/>
-    <w:rsid w:val="0079677F"/>
+    <w:rsid w:val="00407033"/>
   </w:style>
   <w:style w:type="paragraph" w:styleId="Nagwek1">
     <w:name w:val="heading 1"/>

</xml_diff>